<commit_message>
update README.md and add in first draft outlines for grid production i and ii
</commit_message>
<xml_diff>
--- a/documents/New Program Proposal: GRID.docx
+++ b/documents/New Program Proposal: GRID.docx
@@ -2535,7 +2535,7 @@
         <w:szCs w:val="18"/>
         <w:rFonts w:cs="Arial" w:ascii="Arial" w:hAnsi="Arial"/>
       </w:rPr>
-      <w:t>3/18/2025</w:t>
+      <w:t>3/19/2025</w:t>
     </w:r>
     <w:r>
       <w:rPr>
@@ -2605,7 +2605,7 @@
         <w:szCs w:val="18"/>
         <w:rFonts w:cs="Arial" w:ascii="Arial" w:hAnsi="Arial"/>
       </w:rPr>
-      <w:t>3/18/2025</w:t>
+      <w:t>3/19/2025</w:t>
     </w:r>
     <w:r>
       <w:rPr>
@@ -2655,7 +2655,7 @@
     </w:r>
     <w:r>
       <w:rPr/>
-      <w:t>4</w:t>
+      <w:t>3</w:t>
     </w:r>
     <w:r>
       <w:rPr/>
@@ -2696,7 +2696,7 @@
     </w:r>
     <w:r>
       <w:rPr/>
-      <w:t>4</w:t>
+      <w:t>3</w:t>
     </w:r>
     <w:r>
       <w:rPr/>

</xml_diff>